<commit_message>
Update Combining Image Analysis and Process Modelling to improve healthcare.docx
</commit_message>
<xml_diff>
--- a/Coursera/Precision Medicine/Combining Image Analysis and Process Modelling to improve healthcare.docx
+++ b/Coursera/Precision Medicine/Combining Image Analysis and Process Modelling to improve healthcare.docx
@@ -57,7 +57,6 @@
         <w:t xml:space="preserve">Mike takes a seat in the </w:t>
       </w:r>
       <w:proofErr w:type="spellStart"/>
-      <w:proofErr w:type="gramStart"/>
       <w:r>
         <w:rPr>
           <w:lang w:val="en-US"/>
@@ -65,79 +64,24 @@
         <w:t>doctors</w:t>
       </w:r>
       <w:proofErr w:type="spellEnd"/>
-      <w:proofErr w:type="gramEnd"/>
-      <w:r>
-        <w:rPr>
-          <w:lang w:val="en-US"/>
-        </w:rPr>
-        <w:t xml:space="preserve"> office. While he had hoped for good news, his doctor is telling him that he is diagnosed with Cancer. The doctor struggles to explain him what the exact findings are and how the treatment would look like, so Mike </w:t>
-      </w:r>
-      <w:r>
-        <w:rPr>
-          <w:lang w:val="en-US"/>
-        </w:rPr>
-        <w:t xml:space="preserve">imagines the </w:t>
-      </w:r>
-      <w:proofErr w:type="gramStart"/>
-      <w:r>
-        <w:rPr>
-          <w:lang w:val="en-US"/>
-        </w:rPr>
-        <w:t>worst case</w:t>
-      </w:r>
-      <w:proofErr w:type="gramEnd"/>
-      <w:r>
-        <w:rPr>
-          <w:lang w:val="en-US"/>
-        </w:rPr>
-        <w:t xml:space="preserve"> scenario</w:t>
-      </w:r>
-      <w:r>
-        <w:rPr>
-          <w:lang w:val="en-US"/>
-        </w:rPr>
-        <w:t xml:space="preserve"> and starts crying… </w:t>
-      </w:r>
-    </w:p>
-    <w:p>
-      <w:pPr>
-        <w:rPr>
-          <w:lang w:val="en-US"/>
-        </w:rPr>
-      </w:pPr>
-      <w:r>
-        <w:rPr>
-          <w:lang w:val="en-US"/>
-        </w:rPr>
-        <w:t xml:space="preserve">Of course, news like this has great impact. The patient might not be able to grasp what is happening, as he is still dealing with the first sentence spoken; “I have bad news for you…”. What if the doctor could easily interpret the images taken during all the scans and was able to hand Mike a schema with the best possible outcome and a clear path on how to get there with time </w:t>
-      </w:r>
-      <w:proofErr w:type="gramStart"/>
-      <w:r>
-        <w:rPr>
-          <w:lang w:val="en-US"/>
-        </w:rPr>
-        <w:t>lines.</w:t>
-      </w:r>
-      <w:proofErr w:type="gramEnd"/>
-      <w:r>
-        <w:rPr>
-          <w:lang w:val="en-US"/>
-        </w:rPr>
-        <w:t xml:space="preserve"> </w:t>
-      </w:r>
-      <w:proofErr w:type="gramStart"/>
-      <w:r>
-        <w:rPr>
-          <w:lang w:val="en-US"/>
-        </w:rPr>
-        <w:t>Than</w:t>
-      </w:r>
-      <w:proofErr w:type="gramEnd"/>
-      <w:r>
-        <w:rPr>
-          <w:lang w:val="en-US"/>
-        </w:rPr>
-        <w:t xml:space="preserve"> they could walk through his treatment with a clear visualization and help Mike to get the best possible outcome.</w:t>
+      <w:r>
+        <w:rPr>
+          <w:lang w:val="en-US"/>
+        </w:rPr>
+        <w:t xml:space="preserve"> office. While he had hoped for good news, his doctor is telling him that he is diagnosed with Cancer. The doctor struggles to explain him what the exact findings are and how the treatment would look like, so Mike imagines the worst case scenario and starts crying… </w:t>
+      </w:r>
+    </w:p>
+    <w:p>
+      <w:pPr>
+        <w:rPr>
+          <w:lang w:val="en-US"/>
+        </w:rPr>
+      </w:pPr>
+      <w:r>
+        <w:rPr>
+          <w:lang w:val="en-US"/>
+        </w:rPr>
+        <w:t>Of course, news like this has great impact. The patient might not be able to grasp what is happening, as he is still dealing with the first sentence spoken; “I have bad news for you…”. What if the doctor could easily interpret the images taken during all the scans and was able to hand Mike a schema with the best possible outcome and a clear path on how to get there with time lines. Than they could walk through his treatment with a clear visualization and help Mike to get the best possible outcome.</w:t>
       </w:r>
     </w:p>
     <w:p>
@@ -160,19 +104,11 @@
           <w:lang w:val="en-US"/>
         </w:rPr>
       </w:pPr>
-      <w:proofErr w:type="gramStart"/>
-      <w:r>
-        <w:rPr>
-          <w:lang w:val="en-US"/>
-        </w:rPr>
-        <w:t>In order to</w:t>
-      </w:r>
-      <w:proofErr w:type="gramEnd"/>
-      <w:r>
-        <w:rPr>
-          <w:lang w:val="en-US"/>
-        </w:rPr>
-        <w:t xml:space="preserve"> help Mike to get a clear and useful diagnose and treatment plan, we first need to</w:t>
+      <w:r>
+        <w:rPr>
+          <w:lang w:val="en-US"/>
+        </w:rPr>
+        <w:t>In order to help Mike to get a clear and useful diagnose and treatment plan, we first need to</w:t>
       </w:r>
       <w:r>
         <w:rPr>
@@ -337,21 +273,7 @@
         <w:rPr>
           <w:lang w:val="en-US"/>
         </w:rPr>
-        <w:t xml:space="preserve"> </w:t>
-      </w:r>
-      <w:proofErr w:type="gramStart"/>
-      <w:r>
-        <w:rPr>
-          <w:lang w:val="en-US"/>
-        </w:rPr>
-        <w:t>compare</w:t>
-      </w:r>
-      <w:proofErr w:type="gramEnd"/>
-      <w:r>
-        <w:rPr>
-          <w:lang w:val="en-US"/>
-        </w:rPr>
-        <w:t xml:space="preserve"> the </w:t>
+        <w:t xml:space="preserve"> compare the </w:t>
       </w:r>
       <w:proofErr w:type="spellStart"/>
       <w:r>
@@ -395,20 +317,12 @@
           <w:lang w:val="en-US"/>
         </w:rPr>
       </w:pPr>
-      <w:proofErr w:type="gramStart"/>
       <w:r>
         <w:rPr>
           <w:lang w:val="en-US"/>
         </w:rPr>
         <w:lastRenderedPageBreak/>
-        <w:t>In order to</w:t>
-      </w:r>
-      <w:proofErr w:type="gramEnd"/>
-      <w:r>
-        <w:rPr>
-          <w:lang w:val="en-US"/>
-        </w:rPr>
-        <w:t xml:space="preserve"> do a good and profound image analysis, we need to use the newest vision A.I. techniques, such as YOLO v4 and GPT-3. </w:t>
+        <w:t xml:space="preserve">In order to do a good and profound image analysis, we need to use the newest vision A.I. techniques, such as YOLO v4 and GPT-3. </w:t>
       </w:r>
       <w:r>
         <w:rPr>
@@ -475,21 +389,7 @@
         <w:rPr>
           <w:lang w:val="en-US"/>
         </w:rPr>
-        <w:t xml:space="preserve">, the features to be extracted and improvement in noise removal. And we would combine different algorithms, such as pixel level classifications with support vector machines and K-nearest </w:t>
-      </w:r>
-      <w:proofErr w:type="gramStart"/>
-      <w:r>
-        <w:rPr>
-          <w:lang w:val="en-US"/>
-        </w:rPr>
-        <w:t>neighbors</w:t>
-      </w:r>
-      <w:proofErr w:type="gramEnd"/>
-      <w:r>
-        <w:rPr>
-          <w:lang w:val="en-US"/>
-        </w:rPr>
-        <w:t xml:space="preserve"> algorithm. </w:t>
+        <w:t xml:space="preserve">, the features to be extracted and improvement in noise removal. And we would combine different algorithms, such as pixel level classifications with support vector machines and K-nearest neighbors algorithm. </w:t>
       </w:r>
     </w:p>
     <w:p>
@@ -604,21 +504,7 @@
         <w:rPr>
           <w:lang w:val="en-US"/>
         </w:rPr>
-        <w:t xml:space="preserve">Of course, this process needs to be carefully followed and for each step with multiple options, we should carefully implement the history on all treatments combined with the exact information on the cancer of the patient to see what option would be the best to use in this specific case. This we should also </w:t>
-      </w:r>
-      <w:proofErr w:type="gramStart"/>
-      <w:r>
-        <w:rPr>
-          <w:lang w:val="en-US"/>
-        </w:rPr>
-        <w:t>store, and</w:t>
-      </w:r>
-      <w:proofErr w:type="gramEnd"/>
-      <w:r>
-        <w:rPr>
-          <w:lang w:val="en-US"/>
-        </w:rPr>
-        <w:t xml:space="preserve"> reflect if the outcome was the same as predicted. </w:t>
+        <w:t xml:space="preserve">Of course, this process needs to be carefully followed and for each step with multiple options, we should carefully implement the history on all treatments combined with the exact information on the cancer of the patient to see what option would be the best to use in this specific case. This we should also store, and reflect if the outcome was the same as predicted. </w:t>
       </w:r>
     </w:p>
     <w:p>
@@ -732,33 +618,11 @@
           </wp:anchor>
         </w:drawing>
       </w:r>
-      <w:proofErr w:type="gramStart"/>
-      <w:r>
-        <w:rPr>
-          <w:lang w:val="en-US"/>
-        </w:rPr>
-        <w:t>Also</w:t>
-      </w:r>
-      <w:proofErr w:type="gramEnd"/>
-      <w:r>
-        <w:rPr>
-          <w:lang w:val="en-US"/>
-        </w:rPr>
-        <w:t xml:space="preserve"> here we should optimize the model to choose the best possible option with a high confidentiality rate. And </w:t>
-      </w:r>
-      <w:proofErr w:type="gramStart"/>
-      <w:r>
-        <w:rPr>
-          <w:lang w:val="en-US"/>
-        </w:rPr>
-        <w:t>similar to</w:t>
-      </w:r>
-      <w:proofErr w:type="gramEnd"/>
-      <w:r>
-        <w:rPr>
-          <w:lang w:val="en-US"/>
-        </w:rPr>
-        <w:t xml:space="preserve"> the image model, we would never reach 100%, but need to be pretty damn sure that we are as close to this as possible, as we are treating a person here.</w:t>
+      <w:r>
+        <w:rPr>
+          <w:lang w:val="en-US"/>
+        </w:rPr>
+        <w:t>Also here we should optimize the model to choose the best possible option with a high confidentiality rate. And similar to the image model, we would never reach 100%, but need to be pretty damn sure that we are as close to this as possible, as we are treating a person here.</w:t>
       </w:r>
       <w:r>
         <w:rPr>
@@ -774,20 +638,12 @@
           <w:lang w:val="en-US"/>
         </w:rPr>
       </w:pPr>
-      <w:proofErr w:type="gramStart"/>
       <w:r>
         <w:rPr>
           <w:lang w:val="en-US"/>
         </w:rPr>
         <w:lastRenderedPageBreak/>
-        <w:t>Super power</w:t>
-      </w:r>
-      <w:proofErr w:type="gramEnd"/>
-      <w:r>
-        <w:rPr>
-          <w:lang w:val="en-US"/>
-        </w:rPr>
-        <w:t xml:space="preserve"> through combination</w:t>
+        <w:t>Super power through combination</w:t>
       </w:r>
     </w:p>
     <w:p>
@@ -825,27 +681,27 @@
         <w:rPr>
           <w:lang w:val="en-US"/>
         </w:rPr>
-        <w:t>If we know how a patients treatment looks like, and we know what images start which treatment process, which we have optimized during to get the best possible outcome, we could combine the two to see if we could help out all global hospitals with a set treatment path for a specific diagnose. This would need to be proven through thorough research off course, but we could have a potential superpower here. This way a patient could avoid making the same mistakes in a treatment that a previous patient has endured already. If we would emphasize on the successes, we could help more patients</w:t>
-      </w:r>
-      <w:r>
-        <w:rPr>
-          <w:lang w:val="en-US"/>
-        </w:rPr>
-        <w:t>, such as Mike</w:t>
-      </w:r>
-      <w:r>
-        <w:rPr>
-          <w:lang w:val="en-US"/>
-        </w:rPr>
-        <w:t xml:space="preserve"> get the best possible outcome! </w:t>
-      </w:r>
-    </w:p>
-    <w:p>
-      <w:pPr>
-        <w:rPr>
-          <w:lang w:val="en-US"/>
-        </w:rPr>
-      </w:pPr>
+        <w:t>If we know how a patients treatment looks like, and we know what images start which treatment process, which we have optimized during to get the best possible outcome, we could combine the two to see if we could help out all global hospitals with a set treatment path for a specific diagnose. This would need to be proven through thorough research off course, but we could have a potential superpower here. This way a patient could avoid making the same mistakes in a treatment that a previous patient has endured already</w:t>
+      </w:r>
+      <w:r>
+        <w:rPr>
+          <w:lang w:val="en-US"/>
+        </w:rPr>
+        <w:t>.</w:t>
+      </w:r>
+    </w:p>
+    <w:p>
+      <w:pPr>
+        <w:rPr>
+          <w:lang w:val="en-US"/>
+        </w:rPr>
+      </w:pPr>
+      <w:r>
+        <w:rPr>
+          <w:lang w:val="en-US"/>
+        </w:rPr>
+        <w:t>If we would emphasize on the successes, we could help more patients, such as Mike to get the best possible outcome and a clear path on how to get there!</w:t>
+      </w:r>
     </w:p>
     <w:p>
       <w:pPr>

</xml_diff>